<commit_message>
Model, PPT, Report and QnA - Before Final Review
</commit_message>
<xml_diff>
--- a/Assignment Subjective Questions.docx
+++ b/Assignment Subjective Questions.docx
@@ -8,6 +8,8 @@
           <w:ilvl w:val="0"/>
           <w:numId w:val="1"/>
         </w:numPr>
+        <w:spacing w:line="240" w:lineRule="auto"/>
+        <w:jc w:val="both"/>
       </w:pPr>
       <w:r>
         <w:t>Which are the top three variables in your model which contribute most towards the probability of a lead getting converted?</w:t>
@@ -15,12 +17,16 @@
     </w:p>
     <w:p>
       <w:pPr>
+        <w:spacing w:line="240" w:lineRule="auto"/>
         <w:ind w:left="720"/>
-      </w:pPr>
-    </w:p>
-    <w:p>
-      <w:pPr>
+        <w:jc w:val="both"/>
+      </w:pPr>
+    </w:p>
+    <w:p>
+      <w:pPr>
+        <w:spacing w:line="240" w:lineRule="auto"/>
         <w:ind w:left="360"/>
+        <w:jc w:val="both"/>
         <w:rPr>
           <w:lang w:val="en-IN"/>
         </w:rPr>
@@ -28,19 +34,9 @@
       <w:r>
         <w:t xml:space="preserve">Ans. These are the top 3 variables based on the coefficient values of the model </w:t>
       </w:r>
-      <w:proofErr w:type="spellStart"/>
-      <w:r>
-        <w:t>Tags_Closed</w:t>
-      </w:r>
-      <w:proofErr w:type="spellEnd"/>
-      <w:r>
-        <w:t xml:space="preserve"> by </w:t>
-      </w:r>
-      <w:proofErr w:type="spellStart"/>
-      <w:r>
-        <w:t>Horizzon</w:t>
-      </w:r>
-      <w:proofErr w:type="spellEnd"/>
+      <w:r>
+        <w:t>Tags_Closed by Horizzon</w:t>
+      </w:r>
       <w:r>
         <w:t xml:space="preserve">, </w:t>
       </w:r>
@@ -48,21 +44,7 @@
         <w:rPr>
           <w:lang w:val="en-IN"/>
         </w:rPr>
-        <w:t xml:space="preserve">Lead </w:t>
-      </w:r>
-      <w:proofErr w:type="spellStart"/>
-      <w:r>
-        <w:rPr>
-          <w:lang w:val="en-IN"/>
-        </w:rPr>
-        <w:t>Source_Welingak</w:t>
-      </w:r>
-      <w:proofErr w:type="spellEnd"/>
-      <w:r>
-        <w:rPr>
-          <w:lang w:val="en-IN"/>
-        </w:rPr>
-        <w:t xml:space="preserve"> Website</w:t>
+        <w:t>Lead Source_Welingak Website</w:t>
       </w:r>
       <w:r>
         <w:rPr>
@@ -70,32 +52,37 @@
         </w:rPr>
         <w:t xml:space="preserve">, </w:t>
       </w:r>
-      <w:proofErr w:type="spellStart"/>
-      <w:r>
-        <w:rPr>
-          <w:lang w:val="en-IN"/>
-        </w:rPr>
-        <w:t>Tags_Lost</w:t>
-      </w:r>
-      <w:proofErr w:type="spellEnd"/>
-      <w:r>
-        <w:rPr>
-          <w:lang w:val="en-IN"/>
-        </w:rPr>
-        <w:t xml:space="preserve"> to EINS</w:t>
-      </w:r>
-    </w:p>
-    <w:p>
-      <w:pPr>
+      <w:r>
+        <w:rPr>
+          <w:lang w:val="en-IN"/>
+        </w:rPr>
+        <w:t xml:space="preserve">and </w:t>
+      </w:r>
+      <w:r>
+        <w:rPr>
+          <w:lang w:val="en-IN"/>
+        </w:rPr>
+        <w:t>Tags_Lost to EINS</w:t>
+      </w:r>
+      <w:r>
+        <w:rPr>
+          <w:lang w:val="en-IN"/>
+        </w:rPr>
+        <w:t>.</w:t>
+      </w:r>
+    </w:p>
+    <w:p>
+      <w:pPr>
+        <w:spacing w:line="240" w:lineRule="auto"/>
         <w:ind w:left="360"/>
-      </w:pPr>
-      <w:r>
-        <w:br/>
-      </w:r>
-    </w:p>
-    <w:p>
-      <w:pPr>
+        <w:jc w:val="both"/>
+      </w:pPr>
+    </w:p>
+    <w:p>
+      <w:pPr>
+        <w:spacing w:line="240" w:lineRule="auto"/>
         <w:ind w:left="360"/>
+        <w:jc w:val="both"/>
       </w:pPr>
     </w:p>
     <w:p>
@@ -104,19 +91,31 @@
           <w:ilvl w:val="0"/>
           <w:numId w:val="1"/>
         </w:numPr>
-      </w:pPr>
-      <w:r>
-        <w:t>What are the top 3 categorical/dummy variables in the model which should be focused the most on in order to increase the probability of lead conversion?</w:t>
-      </w:r>
-    </w:p>
-    <w:p>
-      <w:pPr>
+        <w:spacing w:line="240" w:lineRule="auto"/>
+        <w:jc w:val="both"/>
+      </w:pPr>
+      <w:r>
+        <w:t xml:space="preserve">What are the top 3 categorical/dummy variables in the model which should be focused the most on </w:t>
+      </w:r>
+      <w:r>
+        <w:t>to</w:t>
+      </w:r>
+      <w:r>
+        <w:t xml:space="preserve"> increase the probability of lead conversion?</w:t>
+      </w:r>
+    </w:p>
+    <w:p>
+      <w:pPr>
+        <w:spacing w:line="240" w:lineRule="auto"/>
         <w:ind w:left="720"/>
-      </w:pPr>
-    </w:p>
-    <w:p>
-      <w:pPr>
+        <w:jc w:val="both"/>
+      </w:pPr>
+    </w:p>
+    <w:p>
+      <w:pPr>
+        <w:spacing w:line="240" w:lineRule="auto"/>
         <w:ind w:left="360"/>
+        <w:jc w:val="both"/>
       </w:pPr>
       <w:r>
         <w:t>Ans.</w:t>
@@ -129,70 +128,68 @@
           <w:ilvl w:val="0"/>
           <w:numId w:val="2"/>
         </w:numPr>
-      </w:pPr>
-      <w:proofErr w:type="spellStart"/>
-      <w:r>
-        <w:t>Tags_Closed</w:t>
-      </w:r>
-      <w:proofErr w:type="spellEnd"/>
-      <w:r>
-        <w:t xml:space="preserve"> by </w:t>
-      </w:r>
-      <w:proofErr w:type="spellStart"/>
-      <w:r>
-        <w:t>Horizzon</w:t>
-      </w:r>
-      <w:proofErr w:type="spellEnd"/>
+        <w:spacing w:line="240" w:lineRule="auto"/>
+        <w:jc w:val="both"/>
+      </w:pPr>
+      <w:r>
+        <w:t>Tags_Closed by Horizzon</w:t>
+      </w:r>
       <w:r>
         <w:t xml:space="preserve"> and </w:t>
       </w:r>
-      <w:proofErr w:type="spellStart"/>
-      <w:r>
-        <w:rPr>
-          <w:lang w:val="en-IN"/>
-        </w:rPr>
-        <w:t>Tags_Lost</w:t>
-      </w:r>
-      <w:proofErr w:type="spellEnd"/>
-      <w:r>
-        <w:rPr>
-          <w:lang w:val="en-IN"/>
-        </w:rPr>
-        <w:t xml:space="preserve"> to EINS</w:t>
-      </w:r>
-      <w:r>
-        <w:rPr>
-          <w:lang w:val="en-IN"/>
-        </w:rPr>
-        <w:t xml:space="preserve"> – When the customer is declined     or unable to join </w:t>
-      </w:r>
-      <w:proofErr w:type="spellStart"/>
-      <w:r>
-        <w:rPr>
-          <w:lang w:val="en-IN"/>
-        </w:rPr>
-        <w:t>Horizzon</w:t>
-      </w:r>
-      <w:proofErr w:type="spellEnd"/>
-      <w:r>
-        <w:rPr>
-          <w:lang w:val="en-IN"/>
-        </w:rPr>
-        <w:t xml:space="preserve">/EINS, </w:t>
-      </w:r>
-      <w:proofErr w:type="gramStart"/>
-      <w:r>
-        <w:rPr>
-          <w:lang w:val="en-IN"/>
-        </w:rPr>
-        <w:t>They</w:t>
-      </w:r>
-      <w:proofErr w:type="gramEnd"/>
-      <w:r>
-        <w:rPr>
-          <w:lang w:val="en-IN"/>
-        </w:rPr>
-        <w:t xml:space="preserve"> are most likely to get converted in X Education.</w:t>
+      <w:r>
+        <w:rPr>
+          <w:lang w:val="en-IN"/>
+        </w:rPr>
+        <w:t>Tags_Lost to EINS – When the customer is declined or unable to join Horizzon/EINS</w:t>
+      </w:r>
+      <w:r>
+        <w:rPr>
+          <w:lang w:val="en-IN"/>
+        </w:rPr>
+        <w:t xml:space="preserve"> education institutes</w:t>
+      </w:r>
+      <w:r>
+        <w:rPr>
+          <w:lang w:val="en-IN"/>
+        </w:rPr>
+        <w:t xml:space="preserve">, </w:t>
+      </w:r>
+      <w:r>
+        <w:rPr>
+          <w:lang w:val="en-IN"/>
+        </w:rPr>
+        <w:t>they</w:t>
+      </w:r>
+      <w:r>
+        <w:rPr>
+          <w:lang w:val="en-IN"/>
+        </w:rPr>
+        <w:t xml:space="preserve"> are most likely to </w:t>
+      </w:r>
+      <w:r>
+        <w:rPr>
+          <w:lang w:val="en-IN"/>
+        </w:rPr>
+        <w:t>be a Hot Lead</w:t>
+      </w:r>
+      <w:r>
+        <w:rPr>
+          <w:lang w:val="en-IN"/>
+        </w:rPr>
+        <w:t xml:space="preserve"> </w:t>
+      </w:r>
+      <w:r>
+        <w:rPr>
+          <w:lang w:val="en-IN"/>
+        </w:rPr>
+        <w:t>to</w:t>
+      </w:r>
+      <w:r>
+        <w:rPr>
+          <w:lang w:val="en-IN"/>
+        </w:rPr>
+        <w:t xml:space="preserve"> X Education.</w:t>
       </w:r>
     </w:p>
     <w:p>
@@ -202,141 +199,121 @@
           <w:ilvl w:val="0"/>
           <w:numId w:val="2"/>
         </w:numPr>
-        <w:rPr>
-          <w:lang w:val="en-IN"/>
-        </w:rPr>
-      </w:pPr>
-      <w:r>
-        <w:rPr>
-          <w:lang w:val="en-IN"/>
-        </w:rPr>
-        <w:t xml:space="preserve">Lead </w:t>
-      </w:r>
-      <w:proofErr w:type="spellStart"/>
-      <w:r>
-        <w:rPr>
-          <w:lang w:val="en-IN"/>
-        </w:rPr>
-        <w:t>Source_Welingak</w:t>
-      </w:r>
-      <w:proofErr w:type="spellEnd"/>
-      <w:r>
-        <w:rPr>
-          <w:lang w:val="en-IN"/>
-        </w:rPr>
-        <w:t xml:space="preserve"> Website</w:t>
-      </w:r>
-      <w:r>
-        <w:rPr>
-          <w:lang w:val="en-IN"/>
-        </w:rPr>
-        <w:t xml:space="preserve"> – </w:t>
-      </w:r>
-      <w:proofErr w:type="gramStart"/>
-      <w:r>
-        <w:rPr>
-          <w:lang w:val="en-IN"/>
-        </w:rPr>
-        <w:t>customers  who</w:t>
-      </w:r>
-      <w:proofErr w:type="gramEnd"/>
-      <w:r>
-        <w:rPr>
-          <w:lang w:val="en-IN"/>
-        </w:rPr>
-        <w:t xml:space="preserve"> landed on  X Education website after getting redirected from </w:t>
-      </w:r>
-      <w:proofErr w:type="spellStart"/>
-      <w:r>
-        <w:rPr>
-          <w:lang w:val="en-IN"/>
-        </w:rPr>
-        <w:t>Welingak</w:t>
-      </w:r>
-      <w:proofErr w:type="spellEnd"/>
-      <w:r>
-        <w:rPr>
-          <w:lang w:val="en-IN"/>
-        </w:rPr>
-        <w:t xml:space="preserve"> website are likely to get converted.</w:t>
+        <w:spacing w:line="240" w:lineRule="auto"/>
+        <w:jc w:val="both"/>
+        <w:rPr>
+          <w:lang w:val="en-IN"/>
+        </w:rPr>
+      </w:pPr>
+      <w:r>
+        <w:rPr>
+          <w:lang w:val="en-IN"/>
+        </w:rPr>
+        <w:t xml:space="preserve">Lead Source_Welingak Website – customers who landed on </w:t>
+      </w:r>
+      <w:r>
+        <w:rPr>
+          <w:lang w:val="en-IN"/>
+        </w:rPr>
+        <w:t xml:space="preserve">the </w:t>
+      </w:r>
+      <w:r>
+        <w:rPr>
+          <w:lang w:val="en-IN"/>
+        </w:rPr>
+        <w:t xml:space="preserve">X Education website after getting redirected from </w:t>
+      </w:r>
+      <w:r>
+        <w:rPr>
+          <w:lang w:val="en-IN"/>
+        </w:rPr>
+        <w:t xml:space="preserve">the </w:t>
+      </w:r>
+      <w:r>
+        <w:rPr>
+          <w:lang w:val="en-IN"/>
+        </w:rPr>
+        <w:t>Welingak website are likely to get converted.</w:t>
       </w:r>
     </w:p>
     <w:p>
       <w:pPr>
         <w:pStyle w:val="ListParagraph"/>
+        <w:spacing w:line="240" w:lineRule="auto"/>
         <w:ind w:left="1080"/>
-        <w:rPr>
-          <w:lang w:val="en-IN"/>
-        </w:rPr>
-      </w:pPr>
-    </w:p>
-    <w:p>
-      <w:pPr>
+        <w:jc w:val="both"/>
+        <w:rPr>
+          <w:lang w:val="en-IN"/>
+        </w:rPr>
+      </w:pPr>
+    </w:p>
+    <w:p>
+      <w:pPr>
+        <w:spacing w:line="240" w:lineRule="auto"/>
         <w:ind w:left="360"/>
+        <w:jc w:val="both"/>
       </w:pPr>
       <w:r>
         <w:tab/>
       </w:r>
     </w:p>
-    <w:p>
-      <w:pPr>
-        <w:ind w:left="360"/>
-        <w:rPr>
-          <w:b/>
-          <w:bCs/>
-        </w:rPr>
-      </w:pPr>
-    </w:p>
-    <w:p/>
     <w:p>
       <w:pPr>
         <w:numPr>
           <w:ilvl w:val="0"/>
           <w:numId w:val="1"/>
         </w:numPr>
+        <w:spacing w:line="240" w:lineRule="auto"/>
+        <w:jc w:val="both"/>
       </w:pPr>
       <w:r>
         <w:t xml:space="preserve">X Education has a period of 2 months every year during which they hire some interns. The sales team, in particular, has around 10 interns allotted to them. </w:t>
       </w:r>
-      <w:proofErr w:type="gramStart"/>
       <w:r>
         <w:t>So</w:t>
       </w:r>
-      <w:proofErr w:type="gramEnd"/>
       <w:r>
         <w:t xml:space="preserve"> during this phase, they wish to make the lead conversion more aggressive. </w:t>
       </w:r>
-      <w:proofErr w:type="gramStart"/>
       <w:r>
         <w:t>So</w:t>
       </w:r>
-      <w:proofErr w:type="gramEnd"/>
-      <w:r>
-        <w:t xml:space="preserve"> they want almost all of the potential leads (i.e. the customers who have been predicted as 1 by the model) to be converted and hence, want to make phone calls to as much of such people as possible. Suggest a good strategy they should employ at this stage.</w:t>
-      </w:r>
-    </w:p>
-    <w:p>
-      <w:pPr>
+      <w:r>
+        <w:t xml:space="preserve"> they want almost all of the potential leads (i.e. the customers who have been predicted as 1 by the model) to be converted and hence, want to make phone calls to as </w:t>
+      </w:r>
+      <w:r>
+        <w:t>many</w:t>
+      </w:r>
+      <w:r>
+        <w:t xml:space="preserve"> of such people as possible. Suggest a good strategy they should employ at this stage.</w:t>
+      </w:r>
+    </w:p>
+    <w:p>
+      <w:pPr>
+        <w:spacing w:line="240" w:lineRule="auto"/>
         <w:ind w:left="720"/>
-      </w:pPr>
-    </w:p>
-    <w:p>
-      <w:pPr>
+        <w:jc w:val="both"/>
+      </w:pPr>
+    </w:p>
+    <w:p>
+      <w:pPr>
+        <w:spacing w:line="240" w:lineRule="auto"/>
         <w:ind w:left="720"/>
-      </w:pPr>
-    </w:p>
-    <w:p>
-      <w:pPr>
+        <w:jc w:val="both"/>
+      </w:pPr>
+    </w:p>
+    <w:p>
+      <w:pPr>
+        <w:spacing w:line="240" w:lineRule="auto"/>
         <w:ind w:left="360"/>
+        <w:jc w:val="both"/>
       </w:pPr>
       <w:r>
         <w:t xml:space="preserve">Ans. A Suggested strategy would be </w:t>
       </w:r>
-      <w:proofErr w:type="gramStart"/>
-      <w:r>
-        <w:t>to :</w:t>
-      </w:r>
-      <w:proofErr w:type="gramEnd"/>
+      <w:r>
+        <w:t>to:</w:t>
+      </w:r>
     </w:p>
     <w:p>
       <w:pPr>
@@ -345,17 +322,29 @@
           <w:ilvl w:val="0"/>
           <w:numId w:val="3"/>
         </w:numPr>
-      </w:pPr>
-      <w:r>
-        <w:t xml:space="preserve">Contact people who spent more time on X Education website and / Or redirected from </w:t>
-      </w:r>
-      <w:proofErr w:type="spellStart"/>
-      <w:r>
-        <w:t>Welingak</w:t>
-      </w:r>
-      <w:proofErr w:type="spellEnd"/>
-      <w:r>
-        <w:t xml:space="preserve"> website.</w:t>
+        <w:spacing w:line="240" w:lineRule="auto"/>
+        <w:jc w:val="both"/>
+      </w:pPr>
+      <w:r>
+        <w:t xml:space="preserve">Contact people who spent more time on </w:t>
+      </w:r>
+      <w:r>
+        <w:t xml:space="preserve">the </w:t>
+      </w:r>
+      <w:r>
+        <w:t>X Education website and/</w:t>
+      </w:r>
+      <w:r>
+        <w:t>o</w:t>
+      </w:r>
+      <w:r>
+        <w:t xml:space="preserve">r redirected from </w:t>
+      </w:r>
+      <w:r>
+        <w:t xml:space="preserve">the </w:t>
+      </w:r>
+      <w:r>
+        <w:t>Welingak website.</w:t>
       </w:r>
     </w:p>
     <w:p>
@@ -365,17 +354,32 @@
           <w:ilvl w:val="0"/>
           <w:numId w:val="3"/>
         </w:numPr>
+        <w:spacing w:line="240" w:lineRule="auto"/>
+        <w:jc w:val="both"/>
       </w:pPr>
       <w:r>
         <w:t xml:space="preserve">Avoid contacting repeatedly to the people whose phones </w:t>
       </w:r>
-      <w:proofErr w:type="gramStart"/>
-      <w:r>
-        <w:t>where</w:t>
-      </w:r>
-      <w:proofErr w:type="gramEnd"/>
-      <w:r>
-        <w:t xml:space="preserve"> switched off during call or keeps on ringing without answering</w:t>
+      <w:r>
+        <w:t>were</w:t>
+      </w:r>
+      <w:r>
+        <w:t xml:space="preserve"> switched off during </w:t>
+      </w:r>
+      <w:r>
+        <w:t>calls</w:t>
+      </w:r>
+      <w:r>
+        <w:t xml:space="preserve"> or </w:t>
+      </w:r>
+      <w:r>
+        <w:t>kept</w:t>
+      </w:r>
+      <w:r>
+        <w:t xml:space="preserve"> on ringing without answering</w:t>
+      </w:r>
+      <w:r>
+        <w:t>.</w:t>
       </w:r>
     </w:p>
     <w:p>
@@ -385,55 +389,56 @@
           <w:ilvl w:val="0"/>
           <w:numId w:val="3"/>
         </w:numPr>
-      </w:pPr>
-      <w:r>
-        <w:t>Avoid contacting people who has not mentioned their occupation</w:t>
+        <w:spacing w:line="240" w:lineRule="auto"/>
+        <w:jc w:val="both"/>
+      </w:pPr>
+      <w:r>
+        <w:t xml:space="preserve">Avoid contacting people who </w:t>
+      </w:r>
+      <w:r>
+        <w:t>have</w:t>
+      </w:r>
+      <w:r>
+        <w:t xml:space="preserve"> not mentioned their occupation</w:t>
+      </w:r>
+      <w:r>
+        <w:t>.</w:t>
       </w:r>
     </w:p>
     <w:p>
       <w:pPr>
         <w:pStyle w:val="ListParagraph"/>
-        <w:ind w:left="2160"/>
-      </w:pPr>
-    </w:p>
-    <w:p>
-      <w:pPr>
+        <w:numPr>
+          <w:ilvl w:val="0"/>
+          <w:numId w:val="3"/>
+        </w:numPr>
+        <w:spacing w:line="240" w:lineRule="auto"/>
+        <w:jc w:val="both"/>
+      </w:pPr>
+      <w:r>
+        <w:t xml:space="preserve">Monitor people </w:t>
+      </w:r>
+      <w:r>
+        <w:t>who</w:t>
+      </w:r>
+      <w:r>
+        <w:t xml:space="preserve"> try to join other education </w:t>
+      </w:r>
+      <w:r>
+        <w:t>institutes and pull them to X Education.</w:t>
+      </w:r>
+    </w:p>
+    <w:p>
+      <w:pPr>
+        <w:spacing w:line="240" w:lineRule="auto"/>
+        <w:jc w:val="both"/>
+      </w:pPr>
+    </w:p>
+    <w:p>
+      <w:pPr>
+        <w:spacing w:line="240" w:lineRule="auto"/>
         <w:ind w:left="720"/>
-      </w:pPr>
-    </w:p>
-    <w:p>
-      <w:pPr>
-        <w:ind w:left="720"/>
-      </w:pPr>
-    </w:p>
-    <w:p>
-      <w:pPr>
-        <w:ind w:left="720"/>
-      </w:pPr>
-    </w:p>
-    <w:p>
-      <w:pPr>
-        <w:ind w:left="720"/>
-      </w:pPr>
-    </w:p>
-    <w:p>
-      <w:pPr>
-        <w:ind w:left="720"/>
-      </w:pPr>
-    </w:p>
-    <w:p>
-      <w:pPr>
-        <w:ind w:left="720"/>
-      </w:pPr>
-    </w:p>
-    <w:p>
-      <w:pPr>
-        <w:ind w:left="720"/>
-      </w:pPr>
-    </w:p>
-    <w:p>
-      <w:pPr>
-        <w:ind w:left="720"/>
+        <w:jc w:val="both"/>
       </w:pPr>
     </w:p>
     <w:p>
@@ -442,18 +447,17 @@
           <w:ilvl w:val="0"/>
           <w:numId w:val="1"/>
         </w:numPr>
-      </w:pPr>
-      <w:r>
-        <w:lastRenderedPageBreak/>
-        <w:t xml:space="preserve">Similarly, at times, the company reaches its target for a quarter before the deadline. During this time, the company wants the sales team to focus on some new work as well. </w:t>
-      </w:r>
-      <w:proofErr w:type="gramStart"/>
-      <w:r>
-        <w:t>So</w:t>
-      </w:r>
-      <w:proofErr w:type="gramEnd"/>
-      <w:r>
-        <w:t xml:space="preserve"> during this time, the company’s aim is to not make phone calls unless it’s extremely necessary, i.e. they want to minimi</w:t>
+        <w:spacing w:line="240" w:lineRule="auto"/>
+        <w:jc w:val="both"/>
+      </w:pPr>
+      <w:r>
+        <w:t xml:space="preserve">Similarly, at times, the company reaches its target for a quarter before the deadline. During this time, the company wants the sales team to focus on some new work as well. So during this time, </w:t>
+      </w:r>
+      <w:r>
+        <w:t>the company aims</w:t>
+      </w:r>
+      <w:r>
+        <w:t xml:space="preserve"> to not make phone calls unless it’s extremely necessary, i.e. they want to minimi</w:t>
       </w:r>
       <w:r>
         <w:t>z</w:t>
@@ -464,12 +468,16 @@
     </w:p>
     <w:p>
       <w:pPr>
+        <w:spacing w:line="240" w:lineRule="auto"/>
         <w:ind w:left="720"/>
-      </w:pPr>
-    </w:p>
-    <w:p>
-      <w:pPr>
+        <w:jc w:val="both"/>
+      </w:pPr>
+    </w:p>
+    <w:p>
+      <w:pPr>
+        <w:spacing w:line="240" w:lineRule="auto"/>
         <w:ind w:left="360"/>
+        <w:jc w:val="both"/>
       </w:pPr>
       <w:r>
         <w:t xml:space="preserve">Ans. </w:t>
@@ -482,23 +490,27 @@
           <w:ilvl w:val="0"/>
           <w:numId w:val="4"/>
         </w:numPr>
-      </w:pPr>
-      <w:r>
-        <w:t xml:space="preserve">Automated mails and SMS can be implemented </w:t>
-      </w:r>
-      <w:proofErr w:type="spellStart"/>
-      <w:r>
-        <w:t>inorder</w:t>
-      </w:r>
-      <w:proofErr w:type="spellEnd"/>
-      <w:r>
-        <w:t xml:space="preserve"> to avoid </w:t>
-      </w:r>
-      <w:proofErr w:type="spellStart"/>
-      <w:r>
-        <w:t>unncessary</w:t>
-      </w:r>
-      <w:proofErr w:type="spellEnd"/>
+        <w:spacing w:line="240" w:lineRule="auto"/>
+        <w:jc w:val="both"/>
+      </w:pPr>
+      <w:r>
+        <w:t xml:space="preserve">Automated </w:t>
+      </w:r>
+      <w:r>
+        <w:t>mail</w:t>
+      </w:r>
+      <w:r>
+        <w:t xml:space="preserve"> and SMS can be implemented </w:t>
+      </w:r>
+      <w:r>
+        <w:t>to</w:t>
+      </w:r>
+      <w:r>
+        <w:t xml:space="preserve"> avoid </w:t>
+      </w:r>
+      <w:r>
+        <w:t>unnecessary</w:t>
+      </w:r>
       <w:r>
         <w:t xml:space="preserve"> callings.</w:t>
       </w:r>
@@ -510,18 +522,42 @@
           <w:ilvl w:val="0"/>
           <w:numId w:val="4"/>
         </w:numPr>
-      </w:pPr>
-      <w:r>
-        <w:t>Spend more on Website redirections on ads, to increase the</w:t>
+        <w:spacing w:line="240" w:lineRule="auto"/>
+        <w:jc w:val="both"/>
+      </w:pPr>
+      <w:r>
+        <w:t xml:space="preserve">Spend more on </w:t>
+      </w:r>
+      <w:r>
+        <w:t xml:space="preserve">ads to increase </w:t>
+      </w:r>
+      <w:r>
+        <w:t>redirections</w:t>
+      </w:r>
+      <w:r>
+        <w:t xml:space="preserve"> from other </w:t>
+      </w:r>
+      <w:r>
+        <w:t>website</w:t>
+      </w:r>
+      <w:r>
+        <w:t>s</w:t>
+      </w:r>
+      <w:r>
+        <w:t xml:space="preserve">, which would </w:t>
+      </w:r>
+      <w:r>
+        <w:t>also</w:t>
+      </w:r>
+      <w:r>
+        <w:t xml:space="preserve"> increase the</w:t>
       </w:r>
       <w:r>
         <w:t xml:space="preserve"> total time spent on the website</w:t>
       </w:r>
-    </w:p>
-    <w:p>
-      <w:pPr>
-        <w:ind w:left="360"/>
-      </w:pPr>
+      <w:r>
+        <w:t>.</w:t>
+      </w:r>
     </w:p>
     <w:sectPr>
       <w:pgSz w:w="12240" w:h="15840"/>
@@ -1517,6 +1553,7 @@
   <w:style w:type="character" w:default="1" w:styleId="DefaultParagraphFont">
     <w:name w:val="Default Paragraph Font"/>
     <w:uiPriority w:val="1"/>
+    <w:semiHidden/>
     <w:unhideWhenUsed/>
   </w:style>
   <w:style w:type="table" w:default="1" w:styleId="TableNormal">

</xml_diff>